<commit_message>
Refactorizacion de las vistas en lo diferentes paneles.
</commit_message>
<xml_diff>
--- a/Doc_files/Proyecto Workspace Booking System.docx
+++ b/Doc_files/Proyecto Workspace Booking System.docx
@@ -2894,6 +2894,612 @@
           <w14:ligatures w14:val="none"/>
         </w:rPr>
         <w:t xml:space="preserve"> para garantizar calidad.</w:t>
+      </w:r>
+    </w:p>
+    <w:p>
+      <w:pPr>
+        <w:rPr>
+          <w:b/>
+          <w:bCs/>
+        </w:rPr>
+      </w:pPr>
+      <w:r>
+        <w:rPr>
+          <w:rFonts w:ascii="Segoe UI Emoji" w:hAnsi="Segoe UI Emoji" w:cs="Segoe UI Emoji"/>
+          <w:b/>
+          <w:bCs/>
+        </w:rPr>
+        <w:t>🛠️</w:t>
+      </w:r>
+      <w:r>
+        <w:rPr>
+          <w:b/>
+          <w:bCs/>
+        </w:rPr>
+        <w:t xml:space="preserve"> Revisión Técnica y Mejoras Sugeridas</w:t>
+      </w:r>
+    </w:p>
+    <w:p>
+      <w:r>
+        <w:t>1️</w:t>
+      </w:r>
+      <w:r>
+        <w:rPr>
+          <w:rFonts w:ascii="Segoe UI Symbol" w:hAnsi="Segoe UI Symbol" w:cs="Segoe UI Symbol"/>
+        </w:rPr>
+        <w:t>⃣</w:t>
+      </w:r>
+      <w:r>
+        <w:t xml:space="preserve"> </w:t>
+      </w:r>
+      <w:r>
+        <w:rPr>
+          <w:b/>
+          <w:bCs/>
+        </w:rPr>
+        <w:t>Validaciones en el Registro y Edición de Usuarios</w:t>
+      </w:r>
+    </w:p>
+    <w:p>
+      <w:pPr>
+        <w:numPr>
+          <w:ilvl w:val="0"/>
+          <w:numId w:val="4"/>
+        </w:numPr>
+      </w:pPr>
+      <w:r>
+        <w:rPr>
+          <w:b/>
+          <w:bCs/>
+        </w:rPr>
+        <w:t>Emails únicos y validados</w:t>
+      </w:r>
+      <w:r>
+        <w:t>.</w:t>
+      </w:r>
+    </w:p>
+    <w:p>
+      <w:pPr>
+        <w:numPr>
+          <w:ilvl w:val="0"/>
+          <w:numId w:val="4"/>
+        </w:numPr>
+      </w:pPr>
+      <w:r>
+        <w:t>Restricción de nombres de usuario con caracteres no permitidos.</w:t>
+      </w:r>
+    </w:p>
+    <w:p>
+      <w:pPr>
+        <w:numPr>
+          <w:ilvl w:val="0"/>
+          <w:numId w:val="4"/>
+        </w:numPr>
+      </w:pPr>
+      <w:r>
+        <w:t>Implementación de mensajes de error en los formularios.</w:t>
+      </w:r>
+    </w:p>
+    <w:p>
+      <w:pPr>
+        <w:pStyle w:val="NormalWeb"/>
+        <w:numPr>
+          <w:ilvl w:val="0"/>
+          <w:numId w:val="4"/>
+        </w:numPr>
+      </w:pPr>
+      <w:r>
+        <w:t xml:space="preserve">Respuesta: Se implemento la </w:t>
+      </w:r>
+      <w:proofErr w:type="spellStart"/>
+      <w:r>
+        <w:t>validacion</w:t>
+      </w:r>
+      <w:proofErr w:type="spellEnd"/>
+      <w:r>
+        <w:t xml:space="preserve"> de Emails </w:t>
+      </w:r>
+      <w:proofErr w:type="spellStart"/>
+      <w:r>
+        <w:t>unicos</w:t>
+      </w:r>
+      <w:proofErr w:type="spellEnd"/>
+      <w:r>
+        <w:t xml:space="preserve"> en los registros </w:t>
+      </w:r>
+      <w:proofErr w:type="spellStart"/>
+      <w:r>
+        <w:t>asi</w:t>
+      </w:r>
+      <w:proofErr w:type="spellEnd"/>
+      <w:r>
+        <w:t xml:space="preserve"> como los nombres de usuario. no hay una </w:t>
+      </w:r>
+      <w:proofErr w:type="spellStart"/>
+      <w:r>
+        <w:t>validacion</w:t>
+      </w:r>
+      <w:proofErr w:type="spellEnd"/>
+      <w:r>
+        <w:t xml:space="preserve"> o </w:t>
+      </w:r>
+      <w:proofErr w:type="spellStart"/>
+      <w:r>
+        <w:t>confirmacion</w:t>
+      </w:r>
+      <w:proofErr w:type="spellEnd"/>
+      <w:r>
+        <w:t xml:space="preserve"> de correo </w:t>
+      </w:r>
+      <w:proofErr w:type="spellStart"/>
+      <w:r>
+        <w:t>por que</w:t>
+      </w:r>
+      <w:proofErr w:type="spellEnd"/>
+      <w:r>
+        <w:t xml:space="preserve"> no tenemos un </w:t>
+      </w:r>
+      <w:proofErr w:type="gramStart"/>
+      <w:r>
+        <w:t>server</w:t>
+      </w:r>
+      <w:proofErr w:type="gramEnd"/>
+      <w:r>
+        <w:t xml:space="preserve"> SMTP. Por ahora no </w:t>
+      </w:r>
+      <w:proofErr w:type="spellStart"/>
+      <w:r>
+        <w:t>estara</w:t>
+      </w:r>
+      <w:proofErr w:type="spellEnd"/>
+      <w:r>
+        <w:t xml:space="preserve"> implementado nada relacionado a </w:t>
+      </w:r>
+      <w:proofErr w:type="spellStart"/>
+      <w:r>
+        <w:t>envios</w:t>
+      </w:r>
+      <w:proofErr w:type="spellEnd"/>
+      <w:r>
+        <w:t xml:space="preserve"> de email. La </w:t>
+      </w:r>
+      <w:proofErr w:type="spellStart"/>
+      <w:r>
+        <w:t>restriccion</w:t>
+      </w:r>
+      <w:proofErr w:type="spellEnd"/>
+      <w:r>
+        <w:t xml:space="preserve"> de caracteres no permitidos </w:t>
+      </w:r>
+      <w:proofErr w:type="spellStart"/>
+      <w:r>
+        <w:t>estan</w:t>
+      </w:r>
+      <w:proofErr w:type="spellEnd"/>
+      <w:r>
+        <w:t xml:space="preserve"> implementado por parte de Django </w:t>
+      </w:r>
+      <w:proofErr w:type="spellStart"/>
+      <w:r>
+        <w:t>Auth</w:t>
+      </w:r>
+      <w:proofErr w:type="spellEnd"/>
+      <w:r>
+        <w:t xml:space="preserve">. y se implementaron los mensajes de error </w:t>
+      </w:r>
+      <w:proofErr w:type="spellStart"/>
+      <w:r>
+        <w:t>enbebidos</w:t>
+      </w:r>
+      <w:proofErr w:type="spellEnd"/>
+      <w:r>
+        <w:t xml:space="preserve"> para facilidad del usuario. </w:t>
+      </w:r>
+    </w:p>
+    <w:p>
+      <w:r>
+        <w:lastRenderedPageBreak/>
+        <w:t>2️</w:t>
+      </w:r>
+      <w:r>
+        <w:rPr>
+          <w:rFonts w:ascii="Segoe UI Symbol" w:hAnsi="Segoe UI Symbol" w:cs="Segoe UI Symbol"/>
+        </w:rPr>
+        <w:t>⃣</w:t>
+      </w:r>
+      <w:r>
+        <w:t xml:space="preserve"> </w:t>
+      </w:r>
+      <w:r>
+        <w:rPr>
+          <w:b/>
+          <w:bCs/>
+        </w:rPr>
+        <w:t>Seguridad en la Autenticación</w:t>
+      </w:r>
+    </w:p>
+    <w:p>
+      <w:pPr>
+        <w:numPr>
+          <w:ilvl w:val="0"/>
+          <w:numId w:val="5"/>
+        </w:numPr>
+      </w:pPr>
+      <w:proofErr w:type="gramStart"/>
+      <w:r>
+        <w:t>Asegurar</w:t>
+      </w:r>
+      <w:proofErr w:type="gramEnd"/>
+      <w:r>
+        <w:t xml:space="preserve"> que el sistema use </w:t>
+      </w:r>
+      <w:proofErr w:type="spellStart"/>
+      <w:proofErr w:type="gramStart"/>
+      <w:r>
+        <w:rPr>
+          <w:b/>
+          <w:bCs/>
+        </w:rPr>
+        <w:t>password</w:t>
+      </w:r>
+      <w:proofErr w:type="spellEnd"/>
+      <w:proofErr w:type="gramEnd"/>
+      <w:r>
+        <w:rPr>
+          <w:b/>
+          <w:bCs/>
+        </w:rPr>
+        <w:t xml:space="preserve"> </w:t>
+      </w:r>
+      <w:proofErr w:type="spellStart"/>
+      <w:r>
+        <w:rPr>
+          <w:b/>
+          <w:bCs/>
+        </w:rPr>
+        <w:t>hashing</w:t>
+      </w:r>
+      <w:proofErr w:type="spellEnd"/>
+      <w:r>
+        <w:t xml:space="preserve"> (ya implementado en Django por defecto con pbkdf2_sha256).</w:t>
+      </w:r>
+    </w:p>
+    <w:p>
+      <w:pPr>
+        <w:numPr>
+          <w:ilvl w:val="0"/>
+          <w:numId w:val="5"/>
+        </w:numPr>
+      </w:pPr>
+      <w:r>
+        <w:t xml:space="preserve">Considerar </w:t>
+      </w:r>
+      <w:proofErr w:type="spellStart"/>
+      <w:r>
+        <w:rPr>
+          <w:b/>
+          <w:bCs/>
+        </w:rPr>
+        <w:t>Rate</w:t>
+      </w:r>
+      <w:proofErr w:type="spellEnd"/>
+      <w:r>
+        <w:rPr>
+          <w:b/>
+          <w:bCs/>
+        </w:rPr>
+        <w:t xml:space="preserve"> </w:t>
+      </w:r>
+      <w:proofErr w:type="spellStart"/>
+      <w:r>
+        <w:rPr>
+          <w:b/>
+          <w:bCs/>
+        </w:rPr>
+        <w:t>Limiting</w:t>
+      </w:r>
+      <w:proofErr w:type="spellEnd"/>
+      <w:r>
+        <w:t xml:space="preserve"> para prevenir ataques de fuerza bruta.</w:t>
+      </w:r>
+      <w:r>
+        <w:br/>
+        <w:t xml:space="preserve">Respuesta: Por medio de </w:t>
+      </w:r>
+      <w:proofErr w:type="spellStart"/>
+      <w:r>
+        <w:t>django</w:t>
+      </w:r>
+      <w:proofErr w:type="spellEnd"/>
+      <w:r>
+        <w:t xml:space="preserve"> </w:t>
+      </w:r>
+      <w:proofErr w:type="spellStart"/>
+      <w:r>
+        <w:t>Auth</w:t>
+      </w:r>
+      <w:proofErr w:type="spellEnd"/>
+      <w:r>
+        <w:t xml:space="preserve"> implementamos </w:t>
+      </w:r>
+      <w:proofErr w:type="gramStart"/>
+      <w:r>
+        <w:t xml:space="preserve">el </w:t>
+      </w:r>
+      <w:proofErr w:type="spellStart"/>
+      <w:r>
+        <w:t>password</w:t>
+      </w:r>
+      <w:proofErr w:type="spellEnd"/>
+      <w:proofErr w:type="gramEnd"/>
+      <w:r>
+        <w:t xml:space="preserve"> </w:t>
+      </w:r>
+      <w:proofErr w:type="spellStart"/>
+      <w:r>
+        <w:t>Hashing</w:t>
+      </w:r>
+      <w:proofErr w:type="spellEnd"/>
+      <w:r>
+        <w:t xml:space="preserve"> tanto en la creación de usuarios del lado del cliente como del lado del administrador para la seguridad de la aplicación.</w:t>
+      </w:r>
+      <w:r>
+        <w:t xml:space="preserve"> El </w:t>
+      </w:r>
+      <w:proofErr w:type="spellStart"/>
+      <w:r>
+        <w:t>rate</w:t>
+      </w:r>
+      <w:proofErr w:type="spellEnd"/>
+      <w:r>
+        <w:t xml:space="preserve"> </w:t>
+      </w:r>
+      <w:proofErr w:type="spellStart"/>
+      <w:r>
+        <w:t>limit</w:t>
+      </w:r>
+      <w:proofErr w:type="spellEnd"/>
+      <w:r>
+        <w:t xml:space="preserve"> </w:t>
+      </w:r>
+      <w:r>
+        <w:t xml:space="preserve">se considero por parte de Django </w:t>
+      </w:r>
+      <w:proofErr w:type="spellStart"/>
+      <w:r>
+        <w:t>Auth</w:t>
+      </w:r>
+      <w:proofErr w:type="spellEnd"/>
+      <w:r>
+        <w:t>.</w:t>
+      </w:r>
+    </w:p>
+    <w:p>
+      <w:r>
+        <w:t>3️</w:t>
+      </w:r>
+      <w:r>
+        <w:rPr>
+          <w:rFonts w:ascii="Segoe UI Symbol" w:hAnsi="Segoe UI Symbol" w:cs="Segoe UI Symbol"/>
+        </w:rPr>
+        <w:t>⃣</w:t>
+      </w:r>
+      <w:r>
+        <w:t xml:space="preserve"> </w:t>
+      </w:r>
+      <w:r>
+        <w:rPr>
+          <w:b/>
+          <w:bCs/>
+        </w:rPr>
+        <w:t>Manejo de Sesiones y Tokens</w:t>
+      </w:r>
+    </w:p>
+    <w:p>
+      <w:pPr>
+        <w:numPr>
+          <w:ilvl w:val="0"/>
+          <w:numId w:val="6"/>
+        </w:numPr>
+      </w:pPr>
+      <w:r>
+        <w:t>¿Estamos usando autenticación basada en sesiones o token-</w:t>
+      </w:r>
+      <w:proofErr w:type="spellStart"/>
+      <w:r>
+        <w:t>based</w:t>
+      </w:r>
+      <w:proofErr w:type="spellEnd"/>
+      <w:r>
+        <w:t xml:space="preserve"> </w:t>
+      </w:r>
+      <w:proofErr w:type="spellStart"/>
+      <w:r>
+        <w:t>authentication</w:t>
+      </w:r>
+      <w:proofErr w:type="spellEnd"/>
+      <w:r>
+        <w:t>?</w:t>
+      </w:r>
+    </w:p>
+    <w:p>
+      <w:pPr>
+        <w:numPr>
+          <w:ilvl w:val="0"/>
+          <w:numId w:val="6"/>
+        </w:numPr>
+      </w:pPr>
+      <w:r>
+        <w:t xml:space="preserve">Evaluar si es necesario </w:t>
+      </w:r>
+      <w:r>
+        <w:rPr>
+          <w:b/>
+          <w:bCs/>
+        </w:rPr>
+        <w:t>implementar JWT (</w:t>
+      </w:r>
+      <w:proofErr w:type="spellStart"/>
+      <w:r>
+        <w:rPr>
+          <w:b/>
+          <w:bCs/>
+        </w:rPr>
+        <w:t>SimpleJWT</w:t>
+      </w:r>
+      <w:proofErr w:type="spellEnd"/>
+      <w:r>
+        <w:rPr>
+          <w:b/>
+          <w:bCs/>
+        </w:rPr>
+        <w:t>)</w:t>
+      </w:r>
+      <w:r>
+        <w:t xml:space="preserve"> en caso de que en el futuro se requiera API REST.</w:t>
+      </w:r>
+      <w:r>
+        <w:br/>
+      </w:r>
+      <w:r>
+        <w:t xml:space="preserve">Respuesta: la autenticación </w:t>
+      </w:r>
+      <w:proofErr w:type="spellStart"/>
+      <w:r>
+        <w:t>esta</w:t>
+      </w:r>
+      <w:proofErr w:type="spellEnd"/>
+      <w:r>
+        <w:t xml:space="preserve"> basada en sesiones</w:t>
+      </w:r>
+      <w:r>
+        <w:t>.</w:t>
+      </w:r>
+    </w:p>
+    <w:p>
+      <w:r>
+        <w:t>4️</w:t>
+      </w:r>
+      <w:r>
+        <w:rPr>
+          <w:rFonts w:ascii="Segoe UI Symbol" w:hAnsi="Segoe UI Symbol" w:cs="Segoe UI Symbol"/>
+        </w:rPr>
+        <w:t>⃣</w:t>
+      </w:r>
+      <w:r>
+        <w:t xml:space="preserve"> </w:t>
+      </w:r>
+      <w:r>
+        <w:rPr>
+          <w:b/>
+          <w:bCs/>
+        </w:rPr>
+        <w:t>Auditoría de Cambios en Usuarios</w:t>
+      </w:r>
+    </w:p>
+    <w:p>
+      <w:pPr>
+        <w:numPr>
+          <w:ilvl w:val="0"/>
+          <w:numId w:val="7"/>
+        </w:numPr>
+      </w:pPr>
+      <w:r>
+        <w:t xml:space="preserve">Registrar cuándo un usuario cambia su email o contraseña (puede ser en un modelo </w:t>
+      </w:r>
+      <w:proofErr w:type="spellStart"/>
+      <w:r>
+        <w:t>UserLog</w:t>
+      </w:r>
+      <w:proofErr w:type="spellEnd"/>
+      <w:r>
+        <w:t>).</w:t>
+      </w:r>
+    </w:p>
+    <w:p>
+      <w:pPr>
+        <w:numPr>
+          <w:ilvl w:val="0"/>
+          <w:numId w:val="7"/>
+        </w:numPr>
+      </w:pPr>
+      <w:r>
+        <w:t>Log de accesos y fallos en autenticación.</w:t>
+      </w:r>
+      <w:r>
+        <w:br/>
+        <w:t xml:space="preserve">Respuesta: se implemento un modelo de </w:t>
+      </w:r>
+      <w:proofErr w:type="spellStart"/>
+      <w:r>
+        <w:t>UserActivityLogs</w:t>
+      </w:r>
+      <w:proofErr w:type="spellEnd"/>
+      <w:r>
+        <w:t xml:space="preserve"> para registrar los cambios realizados por los usuarios y administradores.</w:t>
+      </w:r>
+    </w:p>
+    <w:p>
+      <w:r>
+        <w:t>5️</w:t>
+      </w:r>
+      <w:r>
+        <w:rPr>
+          <w:rFonts w:ascii="Segoe UI Symbol" w:hAnsi="Segoe UI Symbol" w:cs="Segoe UI Symbol"/>
+        </w:rPr>
+        <w:t>⃣</w:t>
+      </w:r>
+      <w:r>
+        <w:t xml:space="preserve"> </w:t>
+      </w:r>
+      <w:r>
+        <w:rPr>
+          <w:b/>
+          <w:bCs/>
+        </w:rPr>
+        <w:t>Pruebas y Documentación</w:t>
+      </w:r>
+    </w:p>
+    <w:p>
+      <w:pPr>
+        <w:numPr>
+          <w:ilvl w:val="0"/>
+          <w:numId w:val="8"/>
+        </w:numPr>
+      </w:pPr>
+      <w:r>
+        <w:t>¿Se han probado las rutas y permisos con diferentes tipos de usuarios?</w:t>
+      </w:r>
+    </w:p>
+    <w:p>
+      <w:pPr>
+        <w:numPr>
+          <w:ilvl w:val="0"/>
+          <w:numId w:val="8"/>
+        </w:numPr>
+      </w:pPr>
+      <w:r>
+        <w:t>Documentación básica para el equipo sobre cómo administrar usuarios.</w:t>
+      </w:r>
+      <w:r>
+        <w:br/>
+        <w:t xml:space="preserve">Respuesta: se han hecho pruebas de primer nivel a las diferentes rutas y creando diferentes tipos de </w:t>
+      </w:r>
+      <w:proofErr w:type="gramStart"/>
+      <w:r>
+        <w:t>usuarios</w:t>
+      </w:r>
+      <w:proofErr w:type="gramEnd"/>
+      <w:r>
+        <w:t xml:space="preserve"> pero no hay una documentación </w:t>
+      </w:r>
+      <w:proofErr w:type="spellStart"/>
+      <w:r>
+        <w:t>puntial</w:t>
+      </w:r>
+      <w:proofErr w:type="spellEnd"/>
+      <w:r>
+        <w:t>.</w:t>
       </w:r>
     </w:p>
     <w:p/>
@@ -3059,6 +3665,155 @@
     </w:lvl>
   </w:abstractNum>
   <w:abstractNum w:abstractNumId="1" w15:restartNumberingAfterBreak="0">
+    <w:nsid w:val="16735EAB"/>
+    <w:multiLevelType w:val="multilevel"/>
+    <w:tmpl w:val="21F89152"/>
+    <w:lvl w:ilvl="0">
+      <w:start w:val="1"/>
+      <w:numFmt w:val="bullet"/>
+      <w:lvlText w:val=""/>
+      <w:lvlJc w:val="left"/>
+      <w:pPr>
+        <w:tabs>
+          <w:tab w:val="num" w:pos="720"/>
+        </w:tabs>
+        <w:ind w:left="720" w:hanging="360"/>
+      </w:pPr>
+      <w:rPr>
+        <w:rFonts w:ascii="Symbol" w:hAnsi="Symbol" w:hint="default"/>
+        <w:sz w:val="20"/>
+      </w:rPr>
+    </w:lvl>
+    <w:lvl w:ilvl="1" w:tentative="1">
+      <w:start w:val="1"/>
+      <w:numFmt w:val="bullet"/>
+      <w:lvlText w:val="o"/>
+      <w:lvlJc w:val="left"/>
+      <w:pPr>
+        <w:tabs>
+          <w:tab w:val="num" w:pos="1440"/>
+        </w:tabs>
+        <w:ind w:left="1440" w:hanging="360"/>
+      </w:pPr>
+      <w:rPr>
+        <w:rFonts w:ascii="Courier New" w:hAnsi="Courier New" w:hint="default"/>
+        <w:sz w:val="20"/>
+      </w:rPr>
+    </w:lvl>
+    <w:lvl w:ilvl="2" w:tentative="1">
+      <w:start w:val="1"/>
+      <w:numFmt w:val="bullet"/>
+      <w:lvlText w:val=""/>
+      <w:lvlJc w:val="left"/>
+      <w:pPr>
+        <w:tabs>
+          <w:tab w:val="num" w:pos="2160"/>
+        </w:tabs>
+        <w:ind w:left="2160" w:hanging="360"/>
+      </w:pPr>
+      <w:rPr>
+        <w:rFonts w:ascii="Wingdings" w:hAnsi="Wingdings" w:hint="default"/>
+        <w:sz w:val="20"/>
+      </w:rPr>
+    </w:lvl>
+    <w:lvl w:ilvl="3" w:tentative="1">
+      <w:start w:val="1"/>
+      <w:numFmt w:val="bullet"/>
+      <w:lvlText w:val=""/>
+      <w:lvlJc w:val="left"/>
+      <w:pPr>
+        <w:tabs>
+          <w:tab w:val="num" w:pos="2880"/>
+        </w:tabs>
+        <w:ind w:left="2880" w:hanging="360"/>
+      </w:pPr>
+      <w:rPr>
+        <w:rFonts w:ascii="Wingdings" w:hAnsi="Wingdings" w:hint="default"/>
+        <w:sz w:val="20"/>
+      </w:rPr>
+    </w:lvl>
+    <w:lvl w:ilvl="4" w:tentative="1">
+      <w:start w:val="1"/>
+      <w:numFmt w:val="bullet"/>
+      <w:lvlText w:val=""/>
+      <w:lvlJc w:val="left"/>
+      <w:pPr>
+        <w:tabs>
+          <w:tab w:val="num" w:pos="3600"/>
+        </w:tabs>
+        <w:ind w:left="3600" w:hanging="360"/>
+      </w:pPr>
+      <w:rPr>
+        <w:rFonts w:ascii="Wingdings" w:hAnsi="Wingdings" w:hint="default"/>
+        <w:sz w:val="20"/>
+      </w:rPr>
+    </w:lvl>
+    <w:lvl w:ilvl="5" w:tentative="1">
+      <w:start w:val="1"/>
+      <w:numFmt w:val="bullet"/>
+      <w:lvlText w:val=""/>
+      <w:lvlJc w:val="left"/>
+      <w:pPr>
+        <w:tabs>
+          <w:tab w:val="num" w:pos="4320"/>
+        </w:tabs>
+        <w:ind w:left="4320" w:hanging="360"/>
+      </w:pPr>
+      <w:rPr>
+        <w:rFonts w:ascii="Wingdings" w:hAnsi="Wingdings" w:hint="default"/>
+        <w:sz w:val="20"/>
+      </w:rPr>
+    </w:lvl>
+    <w:lvl w:ilvl="6" w:tentative="1">
+      <w:start w:val="1"/>
+      <w:numFmt w:val="bullet"/>
+      <w:lvlText w:val=""/>
+      <w:lvlJc w:val="left"/>
+      <w:pPr>
+        <w:tabs>
+          <w:tab w:val="num" w:pos="5040"/>
+        </w:tabs>
+        <w:ind w:left="5040" w:hanging="360"/>
+      </w:pPr>
+      <w:rPr>
+        <w:rFonts w:ascii="Wingdings" w:hAnsi="Wingdings" w:hint="default"/>
+        <w:sz w:val="20"/>
+      </w:rPr>
+    </w:lvl>
+    <w:lvl w:ilvl="7" w:tentative="1">
+      <w:start w:val="1"/>
+      <w:numFmt w:val="bullet"/>
+      <w:lvlText w:val=""/>
+      <w:lvlJc w:val="left"/>
+      <w:pPr>
+        <w:tabs>
+          <w:tab w:val="num" w:pos="5760"/>
+        </w:tabs>
+        <w:ind w:left="5760" w:hanging="360"/>
+      </w:pPr>
+      <w:rPr>
+        <w:rFonts w:ascii="Wingdings" w:hAnsi="Wingdings" w:hint="default"/>
+        <w:sz w:val="20"/>
+      </w:rPr>
+    </w:lvl>
+    <w:lvl w:ilvl="8" w:tentative="1">
+      <w:start w:val="1"/>
+      <w:numFmt w:val="bullet"/>
+      <w:lvlText w:val=""/>
+      <w:lvlJc w:val="left"/>
+      <w:pPr>
+        <w:tabs>
+          <w:tab w:val="num" w:pos="6480"/>
+        </w:tabs>
+        <w:ind w:left="6480" w:hanging="360"/>
+      </w:pPr>
+      <w:rPr>
+        <w:rFonts w:ascii="Wingdings" w:hAnsi="Wingdings" w:hint="default"/>
+        <w:sz w:val="20"/>
+      </w:rPr>
+    </w:lvl>
+  </w:abstractNum>
+  <w:abstractNum w:abstractNumId="2" w15:restartNumberingAfterBreak="0">
     <w:nsid w:val="192E29D0"/>
     <w:multiLevelType w:val="multilevel"/>
     <w:tmpl w:val="9552F386"/>
@@ -3175,7 +3930,305 @@
       </w:pPr>
     </w:lvl>
   </w:abstractNum>
-  <w:abstractNum w:abstractNumId="2" w15:restartNumberingAfterBreak="0">
+  <w:abstractNum w:abstractNumId="3" w15:restartNumberingAfterBreak="0">
+    <w:nsid w:val="1C3E1EBB"/>
+    <w:multiLevelType w:val="multilevel"/>
+    <w:tmpl w:val="22E8A04C"/>
+    <w:lvl w:ilvl="0">
+      <w:start w:val="1"/>
+      <w:numFmt w:val="bullet"/>
+      <w:lvlText w:val=""/>
+      <w:lvlJc w:val="left"/>
+      <w:pPr>
+        <w:tabs>
+          <w:tab w:val="num" w:pos="720"/>
+        </w:tabs>
+        <w:ind w:left="720" w:hanging="360"/>
+      </w:pPr>
+      <w:rPr>
+        <w:rFonts w:ascii="Symbol" w:hAnsi="Symbol" w:hint="default"/>
+        <w:sz w:val="20"/>
+      </w:rPr>
+    </w:lvl>
+    <w:lvl w:ilvl="1" w:tentative="1">
+      <w:start w:val="1"/>
+      <w:numFmt w:val="bullet"/>
+      <w:lvlText w:val="o"/>
+      <w:lvlJc w:val="left"/>
+      <w:pPr>
+        <w:tabs>
+          <w:tab w:val="num" w:pos="1440"/>
+        </w:tabs>
+        <w:ind w:left="1440" w:hanging="360"/>
+      </w:pPr>
+      <w:rPr>
+        <w:rFonts w:ascii="Courier New" w:hAnsi="Courier New" w:hint="default"/>
+        <w:sz w:val="20"/>
+      </w:rPr>
+    </w:lvl>
+    <w:lvl w:ilvl="2" w:tentative="1">
+      <w:start w:val="1"/>
+      <w:numFmt w:val="bullet"/>
+      <w:lvlText w:val=""/>
+      <w:lvlJc w:val="left"/>
+      <w:pPr>
+        <w:tabs>
+          <w:tab w:val="num" w:pos="2160"/>
+        </w:tabs>
+        <w:ind w:left="2160" w:hanging="360"/>
+      </w:pPr>
+      <w:rPr>
+        <w:rFonts w:ascii="Wingdings" w:hAnsi="Wingdings" w:hint="default"/>
+        <w:sz w:val="20"/>
+      </w:rPr>
+    </w:lvl>
+    <w:lvl w:ilvl="3" w:tentative="1">
+      <w:start w:val="1"/>
+      <w:numFmt w:val="bullet"/>
+      <w:lvlText w:val=""/>
+      <w:lvlJc w:val="left"/>
+      <w:pPr>
+        <w:tabs>
+          <w:tab w:val="num" w:pos="2880"/>
+        </w:tabs>
+        <w:ind w:left="2880" w:hanging="360"/>
+      </w:pPr>
+      <w:rPr>
+        <w:rFonts w:ascii="Wingdings" w:hAnsi="Wingdings" w:hint="default"/>
+        <w:sz w:val="20"/>
+      </w:rPr>
+    </w:lvl>
+    <w:lvl w:ilvl="4" w:tentative="1">
+      <w:start w:val="1"/>
+      <w:numFmt w:val="bullet"/>
+      <w:lvlText w:val=""/>
+      <w:lvlJc w:val="left"/>
+      <w:pPr>
+        <w:tabs>
+          <w:tab w:val="num" w:pos="3600"/>
+        </w:tabs>
+        <w:ind w:left="3600" w:hanging="360"/>
+      </w:pPr>
+      <w:rPr>
+        <w:rFonts w:ascii="Wingdings" w:hAnsi="Wingdings" w:hint="default"/>
+        <w:sz w:val="20"/>
+      </w:rPr>
+    </w:lvl>
+    <w:lvl w:ilvl="5" w:tentative="1">
+      <w:start w:val="1"/>
+      <w:numFmt w:val="bullet"/>
+      <w:lvlText w:val=""/>
+      <w:lvlJc w:val="left"/>
+      <w:pPr>
+        <w:tabs>
+          <w:tab w:val="num" w:pos="4320"/>
+        </w:tabs>
+        <w:ind w:left="4320" w:hanging="360"/>
+      </w:pPr>
+      <w:rPr>
+        <w:rFonts w:ascii="Wingdings" w:hAnsi="Wingdings" w:hint="default"/>
+        <w:sz w:val="20"/>
+      </w:rPr>
+    </w:lvl>
+    <w:lvl w:ilvl="6" w:tentative="1">
+      <w:start w:val="1"/>
+      <w:numFmt w:val="bullet"/>
+      <w:lvlText w:val=""/>
+      <w:lvlJc w:val="left"/>
+      <w:pPr>
+        <w:tabs>
+          <w:tab w:val="num" w:pos="5040"/>
+        </w:tabs>
+        <w:ind w:left="5040" w:hanging="360"/>
+      </w:pPr>
+      <w:rPr>
+        <w:rFonts w:ascii="Wingdings" w:hAnsi="Wingdings" w:hint="default"/>
+        <w:sz w:val="20"/>
+      </w:rPr>
+    </w:lvl>
+    <w:lvl w:ilvl="7" w:tentative="1">
+      <w:start w:val="1"/>
+      <w:numFmt w:val="bullet"/>
+      <w:lvlText w:val=""/>
+      <w:lvlJc w:val="left"/>
+      <w:pPr>
+        <w:tabs>
+          <w:tab w:val="num" w:pos="5760"/>
+        </w:tabs>
+        <w:ind w:left="5760" w:hanging="360"/>
+      </w:pPr>
+      <w:rPr>
+        <w:rFonts w:ascii="Wingdings" w:hAnsi="Wingdings" w:hint="default"/>
+        <w:sz w:val="20"/>
+      </w:rPr>
+    </w:lvl>
+    <w:lvl w:ilvl="8" w:tentative="1">
+      <w:start w:val="1"/>
+      <w:numFmt w:val="bullet"/>
+      <w:lvlText w:val=""/>
+      <w:lvlJc w:val="left"/>
+      <w:pPr>
+        <w:tabs>
+          <w:tab w:val="num" w:pos="6480"/>
+        </w:tabs>
+        <w:ind w:left="6480" w:hanging="360"/>
+      </w:pPr>
+      <w:rPr>
+        <w:rFonts w:ascii="Wingdings" w:hAnsi="Wingdings" w:hint="default"/>
+        <w:sz w:val="20"/>
+      </w:rPr>
+    </w:lvl>
+  </w:abstractNum>
+  <w:abstractNum w:abstractNumId="4" w15:restartNumberingAfterBreak="0">
+    <w:nsid w:val="25513E14"/>
+    <w:multiLevelType w:val="multilevel"/>
+    <w:tmpl w:val="6944B63E"/>
+    <w:lvl w:ilvl="0">
+      <w:start w:val="1"/>
+      <w:numFmt w:val="bullet"/>
+      <w:lvlText w:val=""/>
+      <w:lvlJc w:val="left"/>
+      <w:pPr>
+        <w:tabs>
+          <w:tab w:val="num" w:pos="720"/>
+        </w:tabs>
+        <w:ind w:left="720" w:hanging="360"/>
+      </w:pPr>
+      <w:rPr>
+        <w:rFonts w:ascii="Symbol" w:hAnsi="Symbol" w:hint="default"/>
+        <w:sz w:val="20"/>
+      </w:rPr>
+    </w:lvl>
+    <w:lvl w:ilvl="1" w:tentative="1">
+      <w:start w:val="1"/>
+      <w:numFmt w:val="bullet"/>
+      <w:lvlText w:val="o"/>
+      <w:lvlJc w:val="left"/>
+      <w:pPr>
+        <w:tabs>
+          <w:tab w:val="num" w:pos="1440"/>
+        </w:tabs>
+        <w:ind w:left="1440" w:hanging="360"/>
+      </w:pPr>
+      <w:rPr>
+        <w:rFonts w:ascii="Courier New" w:hAnsi="Courier New" w:hint="default"/>
+        <w:sz w:val="20"/>
+      </w:rPr>
+    </w:lvl>
+    <w:lvl w:ilvl="2" w:tentative="1">
+      <w:start w:val="1"/>
+      <w:numFmt w:val="bullet"/>
+      <w:lvlText w:val=""/>
+      <w:lvlJc w:val="left"/>
+      <w:pPr>
+        <w:tabs>
+          <w:tab w:val="num" w:pos="2160"/>
+        </w:tabs>
+        <w:ind w:left="2160" w:hanging="360"/>
+      </w:pPr>
+      <w:rPr>
+        <w:rFonts w:ascii="Wingdings" w:hAnsi="Wingdings" w:hint="default"/>
+        <w:sz w:val="20"/>
+      </w:rPr>
+    </w:lvl>
+    <w:lvl w:ilvl="3" w:tentative="1">
+      <w:start w:val="1"/>
+      <w:numFmt w:val="bullet"/>
+      <w:lvlText w:val=""/>
+      <w:lvlJc w:val="left"/>
+      <w:pPr>
+        <w:tabs>
+          <w:tab w:val="num" w:pos="2880"/>
+        </w:tabs>
+        <w:ind w:left="2880" w:hanging="360"/>
+      </w:pPr>
+      <w:rPr>
+        <w:rFonts w:ascii="Wingdings" w:hAnsi="Wingdings" w:hint="default"/>
+        <w:sz w:val="20"/>
+      </w:rPr>
+    </w:lvl>
+    <w:lvl w:ilvl="4" w:tentative="1">
+      <w:start w:val="1"/>
+      <w:numFmt w:val="bullet"/>
+      <w:lvlText w:val=""/>
+      <w:lvlJc w:val="left"/>
+      <w:pPr>
+        <w:tabs>
+          <w:tab w:val="num" w:pos="3600"/>
+        </w:tabs>
+        <w:ind w:left="3600" w:hanging="360"/>
+      </w:pPr>
+      <w:rPr>
+        <w:rFonts w:ascii="Wingdings" w:hAnsi="Wingdings" w:hint="default"/>
+        <w:sz w:val="20"/>
+      </w:rPr>
+    </w:lvl>
+    <w:lvl w:ilvl="5" w:tentative="1">
+      <w:start w:val="1"/>
+      <w:numFmt w:val="bullet"/>
+      <w:lvlText w:val=""/>
+      <w:lvlJc w:val="left"/>
+      <w:pPr>
+        <w:tabs>
+          <w:tab w:val="num" w:pos="4320"/>
+        </w:tabs>
+        <w:ind w:left="4320" w:hanging="360"/>
+      </w:pPr>
+      <w:rPr>
+        <w:rFonts w:ascii="Wingdings" w:hAnsi="Wingdings" w:hint="default"/>
+        <w:sz w:val="20"/>
+      </w:rPr>
+    </w:lvl>
+    <w:lvl w:ilvl="6" w:tentative="1">
+      <w:start w:val="1"/>
+      <w:numFmt w:val="bullet"/>
+      <w:lvlText w:val=""/>
+      <w:lvlJc w:val="left"/>
+      <w:pPr>
+        <w:tabs>
+          <w:tab w:val="num" w:pos="5040"/>
+        </w:tabs>
+        <w:ind w:left="5040" w:hanging="360"/>
+      </w:pPr>
+      <w:rPr>
+        <w:rFonts w:ascii="Wingdings" w:hAnsi="Wingdings" w:hint="default"/>
+        <w:sz w:val="20"/>
+      </w:rPr>
+    </w:lvl>
+    <w:lvl w:ilvl="7" w:tentative="1">
+      <w:start w:val="1"/>
+      <w:numFmt w:val="bullet"/>
+      <w:lvlText w:val=""/>
+      <w:lvlJc w:val="left"/>
+      <w:pPr>
+        <w:tabs>
+          <w:tab w:val="num" w:pos="5760"/>
+        </w:tabs>
+        <w:ind w:left="5760" w:hanging="360"/>
+      </w:pPr>
+      <w:rPr>
+        <w:rFonts w:ascii="Wingdings" w:hAnsi="Wingdings" w:hint="default"/>
+        <w:sz w:val="20"/>
+      </w:rPr>
+    </w:lvl>
+    <w:lvl w:ilvl="8" w:tentative="1">
+      <w:start w:val="1"/>
+      <w:numFmt w:val="bullet"/>
+      <w:lvlText w:val=""/>
+      <w:lvlJc w:val="left"/>
+      <w:pPr>
+        <w:tabs>
+          <w:tab w:val="num" w:pos="6480"/>
+        </w:tabs>
+        <w:ind w:left="6480" w:hanging="360"/>
+      </w:pPr>
+      <w:rPr>
+        <w:rFonts w:ascii="Wingdings" w:hAnsi="Wingdings" w:hint="default"/>
+        <w:sz w:val="20"/>
+      </w:rPr>
+    </w:lvl>
+  </w:abstractNum>
+  <w:abstractNum w:abstractNumId="5" w15:restartNumberingAfterBreak="0">
     <w:nsid w:val="30F856A0"/>
     <w:multiLevelType w:val="multilevel"/>
     <w:tmpl w:val="0E0E96FC"/>
@@ -3324,14 +4377,327 @@
       </w:rPr>
     </w:lvl>
   </w:abstractNum>
+  <w:abstractNum w:abstractNumId="6" w15:restartNumberingAfterBreak="0">
+    <w:nsid w:val="6ABF6C88"/>
+    <w:multiLevelType w:val="multilevel"/>
+    <w:tmpl w:val="CEFA0C6E"/>
+    <w:lvl w:ilvl="0">
+      <w:start w:val="1"/>
+      <w:numFmt w:val="bullet"/>
+      <w:lvlText w:val=""/>
+      <w:lvlJc w:val="left"/>
+      <w:pPr>
+        <w:tabs>
+          <w:tab w:val="num" w:pos="720"/>
+        </w:tabs>
+        <w:ind w:left="720" w:hanging="360"/>
+      </w:pPr>
+      <w:rPr>
+        <w:rFonts w:ascii="Symbol" w:hAnsi="Symbol" w:hint="default"/>
+        <w:sz w:val="20"/>
+      </w:rPr>
+    </w:lvl>
+    <w:lvl w:ilvl="1" w:tentative="1">
+      <w:start w:val="1"/>
+      <w:numFmt w:val="bullet"/>
+      <w:lvlText w:val="o"/>
+      <w:lvlJc w:val="left"/>
+      <w:pPr>
+        <w:tabs>
+          <w:tab w:val="num" w:pos="1440"/>
+        </w:tabs>
+        <w:ind w:left="1440" w:hanging="360"/>
+      </w:pPr>
+      <w:rPr>
+        <w:rFonts w:ascii="Courier New" w:hAnsi="Courier New" w:hint="default"/>
+        <w:sz w:val="20"/>
+      </w:rPr>
+    </w:lvl>
+    <w:lvl w:ilvl="2" w:tentative="1">
+      <w:start w:val="1"/>
+      <w:numFmt w:val="bullet"/>
+      <w:lvlText w:val=""/>
+      <w:lvlJc w:val="left"/>
+      <w:pPr>
+        <w:tabs>
+          <w:tab w:val="num" w:pos="2160"/>
+        </w:tabs>
+        <w:ind w:left="2160" w:hanging="360"/>
+      </w:pPr>
+      <w:rPr>
+        <w:rFonts w:ascii="Wingdings" w:hAnsi="Wingdings" w:hint="default"/>
+        <w:sz w:val="20"/>
+      </w:rPr>
+    </w:lvl>
+    <w:lvl w:ilvl="3" w:tentative="1">
+      <w:start w:val="1"/>
+      <w:numFmt w:val="bullet"/>
+      <w:lvlText w:val=""/>
+      <w:lvlJc w:val="left"/>
+      <w:pPr>
+        <w:tabs>
+          <w:tab w:val="num" w:pos="2880"/>
+        </w:tabs>
+        <w:ind w:left="2880" w:hanging="360"/>
+      </w:pPr>
+      <w:rPr>
+        <w:rFonts w:ascii="Wingdings" w:hAnsi="Wingdings" w:hint="default"/>
+        <w:sz w:val="20"/>
+      </w:rPr>
+    </w:lvl>
+    <w:lvl w:ilvl="4" w:tentative="1">
+      <w:start w:val="1"/>
+      <w:numFmt w:val="bullet"/>
+      <w:lvlText w:val=""/>
+      <w:lvlJc w:val="left"/>
+      <w:pPr>
+        <w:tabs>
+          <w:tab w:val="num" w:pos="3600"/>
+        </w:tabs>
+        <w:ind w:left="3600" w:hanging="360"/>
+      </w:pPr>
+      <w:rPr>
+        <w:rFonts w:ascii="Wingdings" w:hAnsi="Wingdings" w:hint="default"/>
+        <w:sz w:val="20"/>
+      </w:rPr>
+    </w:lvl>
+    <w:lvl w:ilvl="5" w:tentative="1">
+      <w:start w:val="1"/>
+      <w:numFmt w:val="bullet"/>
+      <w:lvlText w:val=""/>
+      <w:lvlJc w:val="left"/>
+      <w:pPr>
+        <w:tabs>
+          <w:tab w:val="num" w:pos="4320"/>
+        </w:tabs>
+        <w:ind w:left="4320" w:hanging="360"/>
+      </w:pPr>
+      <w:rPr>
+        <w:rFonts w:ascii="Wingdings" w:hAnsi="Wingdings" w:hint="default"/>
+        <w:sz w:val="20"/>
+      </w:rPr>
+    </w:lvl>
+    <w:lvl w:ilvl="6" w:tentative="1">
+      <w:start w:val="1"/>
+      <w:numFmt w:val="bullet"/>
+      <w:lvlText w:val=""/>
+      <w:lvlJc w:val="left"/>
+      <w:pPr>
+        <w:tabs>
+          <w:tab w:val="num" w:pos="5040"/>
+        </w:tabs>
+        <w:ind w:left="5040" w:hanging="360"/>
+      </w:pPr>
+      <w:rPr>
+        <w:rFonts w:ascii="Wingdings" w:hAnsi="Wingdings" w:hint="default"/>
+        <w:sz w:val="20"/>
+      </w:rPr>
+    </w:lvl>
+    <w:lvl w:ilvl="7" w:tentative="1">
+      <w:start w:val="1"/>
+      <w:numFmt w:val="bullet"/>
+      <w:lvlText w:val=""/>
+      <w:lvlJc w:val="left"/>
+      <w:pPr>
+        <w:tabs>
+          <w:tab w:val="num" w:pos="5760"/>
+        </w:tabs>
+        <w:ind w:left="5760" w:hanging="360"/>
+      </w:pPr>
+      <w:rPr>
+        <w:rFonts w:ascii="Wingdings" w:hAnsi="Wingdings" w:hint="default"/>
+        <w:sz w:val="20"/>
+      </w:rPr>
+    </w:lvl>
+    <w:lvl w:ilvl="8" w:tentative="1">
+      <w:start w:val="1"/>
+      <w:numFmt w:val="bullet"/>
+      <w:lvlText w:val=""/>
+      <w:lvlJc w:val="left"/>
+      <w:pPr>
+        <w:tabs>
+          <w:tab w:val="num" w:pos="6480"/>
+        </w:tabs>
+        <w:ind w:left="6480" w:hanging="360"/>
+      </w:pPr>
+      <w:rPr>
+        <w:rFonts w:ascii="Wingdings" w:hAnsi="Wingdings" w:hint="default"/>
+        <w:sz w:val="20"/>
+      </w:rPr>
+    </w:lvl>
+  </w:abstractNum>
+  <w:abstractNum w:abstractNumId="7" w15:restartNumberingAfterBreak="0">
+    <w:nsid w:val="7AA67D53"/>
+    <w:multiLevelType w:val="multilevel"/>
+    <w:tmpl w:val="40C88408"/>
+    <w:lvl w:ilvl="0">
+      <w:start w:val="1"/>
+      <w:numFmt w:val="bullet"/>
+      <w:lvlText w:val=""/>
+      <w:lvlJc w:val="left"/>
+      <w:pPr>
+        <w:tabs>
+          <w:tab w:val="num" w:pos="720"/>
+        </w:tabs>
+        <w:ind w:left="720" w:hanging="360"/>
+      </w:pPr>
+      <w:rPr>
+        <w:rFonts w:ascii="Symbol" w:hAnsi="Symbol" w:hint="default"/>
+        <w:sz w:val="20"/>
+      </w:rPr>
+    </w:lvl>
+    <w:lvl w:ilvl="1" w:tentative="1">
+      <w:start w:val="1"/>
+      <w:numFmt w:val="bullet"/>
+      <w:lvlText w:val="o"/>
+      <w:lvlJc w:val="left"/>
+      <w:pPr>
+        <w:tabs>
+          <w:tab w:val="num" w:pos="1440"/>
+        </w:tabs>
+        <w:ind w:left="1440" w:hanging="360"/>
+      </w:pPr>
+      <w:rPr>
+        <w:rFonts w:ascii="Courier New" w:hAnsi="Courier New" w:hint="default"/>
+        <w:sz w:val="20"/>
+      </w:rPr>
+    </w:lvl>
+    <w:lvl w:ilvl="2" w:tentative="1">
+      <w:start w:val="1"/>
+      <w:numFmt w:val="bullet"/>
+      <w:lvlText w:val=""/>
+      <w:lvlJc w:val="left"/>
+      <w:pPr>
+        <w:tabs>
+          <w:tab w:val="num" w:pos="2160"/>
+        </w:tabs>
+        <w:ind w:left="2160" w:hanging="360"/>
+      </w:pPr>
+      <w:rPr>
+        <w:rFonts w:ascii="Wingdings" w:hAnsi="Wingdings" w:hint="default"/>
+        <w:sz w:val="20"/>
+      </w:rPr>
+    </w:lvl>
+    <w:lvl w:ilvl="3" w:tentative="1">
+      <w:start w:val="1"/>
+      <w:numFmt w:val="bullet"/>
+      <w:lvlText w:val=""/>
+      <w:lvlJc w:val="left"/>
+      <w:pPr>
+        <w:tabs>
+          <w:tab w:val="num" w:pos="2880"/>
+        </w:tabs>
+        <w:ind w:left="2880" w:hanging="360"/>
+      </w:pPr>
+      <w:rPr>
+        <w:rFonts w:ascii="Wingdings" w:hAnsi="Wingdings" w:hint="default"/>
+        <w:sz w:val="20"/>
+      </w:rPr>
+    </w:lvl>
+    <w:lvl w:ilvl="4" w:tentative="1">
+      <w:start w:val="1"/>
+      <w:numFmt w:val="bullet"/>
+      <w:lvlText w:val=""/>
+      <w:lvlJc w:val="left"/>
+      <w:pPr>
+        <w:tabs>
+          <w:tab w:val="num" w:pos="3600"/>
+        </w:tabs>
+        <w:ind w:left="3600" w:hanging="360"/>
+      </w:pPr>
+      <w:rPr>
+        <w:rFonts w:ascii="Wingdings" w:hAnsi="Wingdings" w:hint="default"/>
+        <w:sz w:val="20"/>
+      </w:rPr>
+    </w:lvl>
+    <w:lvl w:ilvl="5" w:tentative="1">
+      <w:start w:val="1"/>
+      <w:numFmt w:val="bullet"/>
+      <w:lvlText w:val=""/>
+      <w:lvlJc w:val="left"/>
+      <w:pPr>
+        <w:tabs>
+          <w:tab w:val="num" w:pos="4320"/>
+        </w:tabs>
+        <w:ind w:left="4320" w:hanging="360"/>
+      </w:pPr>
+      <w:rPr>
+        <w:rFonts w:ascii="Wingdings" w:hAnsi="Wingdings" w:hint="default"/>
+        <w:sz w:val="20"/>
+      </w:rPr>
+    </w:lvl>
+    <w:lvl w:ilvl="6" w:tentative="1">
+      <w:start w:val="1"/>
+      <w:numFmt w:val="bullet"/>
+      <w:lvlText w:val=""/>
+      <w:lvlJc w:val="left"/>
+      <w:pPr>
+        <w:tabs>
+          <w:tab w:val="num" w:pos="5040"/>
+        </w:tabs>
+        <w:ind w:left="5040" w:hanging="360"/>
+      </w:pPr>
+      <w:rPr>
+        <w:rFonts w:ascii="Wingdings" w:hAnsi="Wingdings" w:hint="default"/>
+        <w:sz w:val="20"/>
+      </w:rPr>
+    </w:lvl>
+    <w:lvl w:ilvl="7" w:tentative="1">
+      <w:start w:val="1"/>
+      <w:numFmt w:val="bullet"/>
+      <w:lvlText w:val=""/>
+      <w:lvlJc w:val="left"/>
+      <w:pPr>
+        <w:tabs>
+          <w:tab w:val="num" w:pos="5760"/>
+        </w:tabs>
+        <w:ind w:left="5760" w:hanging="360"/>
+      </w:pPr>
+      <w:rPr>
+        <w:rFonts w:ascii="Wingdings" w:hAnsi="Wingdings" w:hint="default"/>
+        <w:sz w:val="20"/>
+      </w:rPr>
+    </w:lvl>
+    <w:lvl w:ilvl="8" w:tentative="1">
+      <w:start w:val="1"/>
+      <w:numFmt w:val="bullet"/>
+      <w:lvlText w:val=""/>
+      <w:lvlJc w:val="left"/>
+      <w:pPr>
+        <w:tabs>
+          <w:tab w:val="num" w:pos="6480"/>
+        </w:tabs>
+        <w:ind w:left="6480" w:hanging="360"/>
+      </w:pPr>
+      <w:rPr>
+        <w:rFonts w:ascii="Wingdings" w:hAnsi="Wingdings" w:hint="default"/>
+        <w:sz w:val="20"/>
+      </w:rPr>
+    </w:lvl>
+  </w:abstractNum>
   <w:num w:numId="1" w16cid:durableId="2135515375">
-    <w:abstractNumId w:val="1"/>
+    <w:abstractNumId w:val="2"/>
   </w:num>
   <w:num w:numId="2" w16cid:durableId="670834870">
     <w:abstractNumId w:val="0"/>
   </w:num>
   <w:num w:numId="3" w16cid:durableId="1409579006">
-    <w:abstractNumId w:val="2"/>
+    <w:abstractNumId w:val="5"/>
+  </w:num>
+  <w:num w:numId="4" w16cid:durableId="704142312">
+    <w:abstractNumId w:val="6"/>
+  </w:num>
+  <w:num w:numId="5" w16cid:durableId="2112968306">
+    <w:abstractNumId w:val="3"/>
+  </w:num>
+  <w:num w:numId="6" w16cid:durableId="152648987">
+    <w:abstractNumId w:val="4"/>
+  </w:num>
+  <w:num w:numId="7" w16cid:durableId="1214926409">
+    <w:abstractNumId w:val="7"/>
+  </w:num>
+  <w:num w:numId="8" w16cid:durableId="944536826">
+    <w:abstractNumId w:val="1"/>
   </w:num>
 </w:numbering>
 </file>
@@ -4263,7 +5629,6 @@
     <w:name w:val="Normal (Web)"/>
     <w:basedOn w:val="Normal"/>
     <w:uiPriority w:val="99"/>
-    <w:semiHidden/>
     <w:unhideWhenUsed/>
     <w:rsid w:val="001F6320"/>
     <w:pPr>

</xml_diff>